<commit_message>
added my section to the report
</commit_message>
<xml_diff>
--- a/Report.docx
+++ b/Report.docx
@@ -340,25 +340,7 @@
             <w:sz w:val="24"/>
             <w:szCs w:val="24"/>
           </w:rPr>
-          <w:t>WAS</w:t>
-        </w:r>
-        <w:r>
-          <w:rPr>
-            <w:rStyle w:val="Hyperlink"/>
-            <w:rFonts w:ascii="Times New Roman" w:hAnsi="Times New Roman" w:cs="Times New Roman"/>
-            <w:sz w:val="24"/>
-            <w:szCs w:val="24"/>
-          </w:rPr>
-          <w:t>A</w:t>
-        </w:r>
-        <w:r>
-          <w:rPr>
-            <w:rStyle w:val="Hyperlink"/>
-            <w:rFonts w:ascii="Times New Roman" w:hAnsi="Times New Roman" w:cs="Times New Roman"/>
-            <w:sz w:val="24"/>
-            <w:szCs w:val="24"/>
-          </w:rPr>
-          <w:t>BI</w:t>
+          <w:t>WASABI</w:t>
         </w:r>
       </w:hyperlink>
       <w:r>
@@ -625,6 +607,32 @@
           <w:szCs w:val="24"/>
         </w:rPr>
         <w:t>Brayden:</w:t>
+      </w:r>
+      <w:r>
+        <w:rPr>
+          <w:rFonts w:ascii="Times New Roman" w:hAnsi="Times New Roman" w:cs="Times New Roman"/>
+          <w:sz w:val="24"/>
+          <w:szCs w:val="24"/>
+        </w:rPr>
+        <w:t xml:space="preserve"> Experience overall went </w:t>
+      </w:r>
+      <w:proofErr w:type="gramStart"/>
+      <w:r>
+        <w:rPr>
+          <w:rFonts w:ascii="Times New Roman" w:hAnsi="Times New Roman" w:cs="Times New Roman"/>
+          <w:sz w:val="24"/>
+          <w:szCs w:val="24"/>
+        </w:rPr>
+        <w:t>pretty smoothly</w:t>
+      </w:r>
+      <w:proofErr w:type="gramEnd"/>
+      <w:r>
+        <w:rPr>
+          <w:rFonts w:ascii="Times New Roman" w:hAnsi="Times New Roman" w:cs="Times New Roman"/>
+          <w:sz w:val="24"/>
+          <w:szCs w:val="24"/>
+        </w:rPr>
+        <w:t>. The biggest challenge that I faced was trying to parse the original massive csv file as it was near 5 GB and in a formatting that was original to itself. Once I could cut away most of the unused data it became easy to use. The other hard part of the project was that I didn’t know if a part of the code worked until the full functionality was done and I could see the data loaded into the graph.</w:t>
       </w:r>
     </w:p>
     <w:p>
@@ -1076,6 +1084,7 @@
   <w:style w:type="character" w:default="1" w:styleId="DefaultParagraphFont">
     <w:name w:val="Default Paragraph Font"/>
     <w:uiPriority w:val="1"/>
+    <w:semiHidden/>
     <w:unhideWhenUsed/>
   </w:style>
   <w:style w:type="table" w:default="1" w:styleId="TableNormal">

</xml_diff>

<commit_message>
quick upload for reports
</commit_message>
<xml_diff>
--- a/Report.docx
+++ b/Report.docx
@@ -254,25 +254,7 @@
           <w:sz w:val="24"/>
           <w:szCs w:val="24"/>
         </w:rPr>
-        <w:t xml:space="preserve">Our program </w:t>
-      </w:r>
-      <w:proofErr w:type="gramStart"/>
-      <w:r>
-        <w:rPr>
-          <w:rFonts w:ascii="Times New Roman" w:hAnsi="Times New Roman" w:cs="Times New Roman"/>
-          <w:sz w:val="24"/>
-          <w:szCs w:val="24"/>
-        </w:rPr>
-        <w:t>is able to</w:t>
-      </w:r>
-      <w:proofErr w:type="gramEnd"/>
-      <w:r>
-        <w:rPr>
-          <w:rFonts w:ascii="Times New Roman" w:hAnsi="Times New Roman" w:cs="Times New Roman"/>
-          <w:sz w:val="24"/>
-          <w:szCs w:val="24"/>
-        </w:rPr>
-        <w:t xml:space="preserve"> find the average number of explicit lyrics in a song per year, across several different languages. Our program supports a search across thirty-six languages, including English, Spanish, Portuguese, Romanian, German, and many more. The search ranges from 1950 to 2020 for </w:t>
+        <w:t xml:space="preserve">Our program is able to find the average number of explicit lyrics in a song per year, across several different languages. Our program supports a search across thirty-six languages, including English, Spanish, Portuguese, Romanian, German, and many more. The search ranges from 1950 to 2020 for </w:t>
       </w:r>
       <w:r>
         <w:rPr>
@@ -330,92 +312,48 @@
           <w:sz w:val="24"/>
           <w:szCs w:val="24"/>
         </w:rPr>
-        <w:t xml:space="preserve">We used the </w:t>
-      </w:r>
-      <w:hyperlink r:id="rId5" w:history="1">
-        <w:r>
-          <w:rPr>
-            <w:rStyle w:val="Hyperlink"/>
-            <w:rFonts w:ascii="Times New Roman" w:hAnsi="Times New Roman" w:cs="Times New Roman"/>
-            <w:sz w:val="24"/>
-            <w:szCs w:val="24"/>
-          </w:rPr>
-          <w:t>WASABI</w:t>
-        </w:r>
-      </w:hyperlink>
-      <w:r>
-        <w:rPr>
-          <w:rFonts w:ascii="Times New Roman" w:hAnsi="Times New Roman" w:cs="Times New Roman"/>
-          <w:sz w:val="24"/>
-          <w:szCs w:val="24"/>
-        </w:rPr>
-        <w:t xml:space="preserve"> database, a collection</w:t>
-      </w:r>
-      <w:r>
-        <w:rPr>
-          <w:rFonts w:ascii="Times New Roman" w:hAnsi="Times New Roman" w:cs="Times New Roman"/>
-          <w:sz w:val="24"/>
-          <w:szCs w:val="24"/>
-        </w:rPr>
-        <w:t xml:space="preserve"> of </w:t>
-      </w:r>
-      <w:r>
-        <w:rPr>
-          <w:rFonts w:ascii="Times New Roman" w:hAnsi="Times New Roman" w:cs="Times New Roman"/>
-          <w:sz w:val="24"/>
-          <w:szCs w:val="24"/>
-        </w:rPr>
-        <w:t xml:space="preserve">songs and their metadata from several other databases on the internet, that have already been processed for lyrics, chord sequences, and emotions using natural language processing techniques. We downloaded the </w:t>
-      </w:r>
-      <w:r>
-        <w:rPr>
-          <w:rFonts w:ascii="Times New Roman" w:hAnsi="Times New Roman" w:cs="Times New Roman"/>
-          <w:sz w:val="24"/>
-          <w:szCs w:val="24"/>
-        </w:rPr>
-        <w:t>.</w:t>
-      </w:r>
-      <w:r>
-        <w:rPr>
-          <w:rFonts w:ascii="Times New Roman" w:hAnsi="Times New Roman" w:cs="Times New Roman"/>
-          <w:sz w:val="24"/>
-          <w:szCs w:val="24"/>
-        </w:rPr>
-        <w:t>CSV</w:t>
-      </w:r>
-      <w:r>
-        <w:rPr>
-          <w:rFonts w:ascii="Times New Roman" w:hAnsi="Times New Roman" w:cs="Times New Roman"/>
-          <w:sz w:val="24"/>
-          <w:szCs w:val="24"/>
-        </w:rPr>
-        <w:t xml:space="preserve"> </w:t>
-      </w:r>
-      <w:proofErr w:type="gramStart"/>
-      <w:r>
-        <w:rPr>
-          <w:rFonts w:ascii="Times New Roman" w:hAnsi="Times New Roman" w:cs="Times New Roman"/>
-          <w:sz w:val="24"/>
-          <w:szCs w:val="24"/>
-        </w:rPr>
-        <w:t>files</w:t>
-      </w:r>
-      <w:proofErr w:type="gramEnd"/>
-      <w:r>
-        <w:rPr>
-          <w:rFonts w:ascii="Times New Roman" w:hAnsi="Times New Roman" w:cs="Times New Roman"/>
-          <w:sz w:val="24"/>
-          <w:szCs w:val="24"/>
-        </w:rPr>
-        <w:t xml:space="preserve"> </w:t>
-      </w:r>
-      <w:r>
-        <w:rPr>
-          <w:rFonts w:ascii="Times New Roman" w:hAnsi="Times New Roman" w:cs="Times New Roman"/>
-          <w:sz w:val="24"/>
-          <w:szCs w:val="24"/>
-        </w:rPr>
-        <w:t xml:space="preserve">  </w:t>
+        <w:t xml:space="preserve">We used the WASABI database, a collection of songs and their metadata from several other databases on the internet, that have already been processed for lyrics, chord sequences, and emotions using natural language processing techniques. </w:t>
+      </w:r>
+      <w:r>
+        <w:rPr>
+          <w:rFonts w:ascii="Times New Roman" w:hAnsi="Times New Roman" w:cs="Times New Roman"/>
+          <w:sz w:val="24"/>
+          <w:szCs w:val="24"/>
+        </w:rPr>
+        <w:t>For quick over-arching scans of data, we used the pandas library for Python to determine other characteristics of the dataset</w:t>
+      </w:r>
+      <w:r>
+        <w:rPr>
+          <w:rFonts w:ascii="Times New Roman" w:hAnsi="Times New Roman" w:cs="Times New Roman"/>
+          <w:sz w:val="24"/>
+          <w:szCs w:val="24"/>
+        </w:rPr>
+        <w:t xml:space="preserve">, as well as filter out </w:t>
+      </w:r>
+    </w:p>
+    <w:p>
+      <w:pPr>
+        <w:rPr>
+          <w:rFonts w:ascii="Times New Roman" w:hAnsi="Times New Roman" w:cs="Times New Roman"/>
+          <w:sz w:val="24"/>
+          <w:szCs w:val="24"/>
+        </w:rPr>
+      </w:pPr>
+      <w:r>
+        <w:rPr>
+          <w:rFonts w:ascii="Times New Roman" w:hAnsi="Times New Roman" w:cs="Times New Roman"/>
+          <w:sz w:val="24"/>
+          <w:szCs w:val="24"/>
+        </w:rPr>
+        <w:t xml:space="preserve">Using SFML, we created the GUI for the program </w:t>
+      </w:r>
+      <w:r>
+        <w:rPr>
+          <w:rFonts w:ascii="Times New Roman" w:hAnsi="Times New Roman" w:cs="Times New Roman"/>
+          <w:sz w:val="24"/>
+          <w:szCs w:val="24"/>
+        </w:rPr>
+        <w:t xml:space="preserve">and the rest was implemented using the STL library in C++. </w:t>
       </w:r>
     </w:p>
     <w:p>
@@ -579,7 +517,6 @@
           <w:sz w:val="24"/>
           <w:szCs w:val="24"/>
         </w:rPr>
-        <w:lastRenderedPageBreak/>
         <w:t>Bishoy:</w:t>
       </w:r>
     </w:p>
@@ -614,25 +551,7 @@
           <w:sz w:val="24"/>
           <w:szCs w:val="24"/>
         </w:rPr>
-        <w:t xml:space="preserve"> Experience overall went </w:t>
-      </w:r>
-      <w:proofErr w:type="gramStart"/>
-      <w:r>
-        <w:rPr>
-          <w:rFonts w:ascii="Times New Roman" w:hAnsi="Times New Roman" w:cs="Times New Roman"/>
-          <w:sz w:val="24"/>
-          <w:szCs w:val="24"/>
-        </w:rPr>
-        <w:t>pretty smoothly</w:t>
-      </w:r>
-      <w:proofErr w:type="gramEnd"/>
-      <w:r>
-        <w:rPr>
-          <w:rFonts w:ascii="Times New Roman" w:hAnsi="Times New Roman" w:cs="Times New Roman"/>
-          <w:sz w:val="24"/>
-          <w:szCs w:val="24"/>
-        </w:rPr>
-        <w:t>. The biggest challenge that I faced was trying to parse the original massive csv file as it was near 5 GB and in a formatting that was original to itself. Once I could cut away most of the unused data it became easy to use. The other hard part of the project was that I didn’t know if a part of the code worked until the full functionality was done and I could see the data loaded into the graph.</w:t>
+        <w:t xml:space="preserve"> Experience overall went pretty smoothly. The biggest challenge that I faced was trying to parse the original massive csv file as it was near 5 GB and in a formatting that was original to itself. Once I could cut away most of the unused data it became easy to use. The other hard part of the project was that I didn’t know if a part of the code worked until the full functionality was done and I could see the data loaded into the graph.</w:t>
       </w:r>
     </w:p>
     <w:p>

</xml_diff>